<commit_message>
minor changes to design std
</commit_message>
<xml_diff>
--- a/sonim2/Design.docx
+++ b/sonim2/Design.docx
@@ -276,9 +276,6 @@
                 </w:rPr>
                 <w:alias w:val="Date"/>
                 <w:id w:val="516659546"/>
-                <w:placeholder>
-                  <w:docPart w:val="1D7A4E2D64174F67BDD17CB3AEA9978B"/>
-                </w:placeholder>
                 <w:dataBinding w:prefixMappings="xmlns:ns0='http://schemas.microsoft.com/office/2006/coverPageProps'" w:xpath="/ns0:CoverPageProperties[1]/ns0:PublishDate[1]" w:storeItemID="{55AF091B-3C7A-41E3-B477-F2FDAA23CFDA}"/>
                 <w:date w:fullDate="2013-04-25T00:00:00Z">
                   <w:dateFormat w:val="M/d/yyyy"/>
@@ -340,22 +337,20 @@
     </w:sdt>
     <w:sdt>
       <w:sdtPr>
+        <w:rPr>
+          <w:rFonts w:asciiTheme="minorHAnsi" w:eastAsiaTheme="minorHAnsi" w:hAnsiTheme="minorHAnsi" w:cstheme="minorBidi"/>
+          <w:b w:val="0"/>
+          <w:bCs w:val="0"/>
+          <w:color w:val="auto"/>
+          <w:sz w:val="22"/>
+          <w:szCs w:val="22"/>
+        </w:rPr>
         <w:id w:val="13287068"/>
         <w:docPartObj>
           <w:docPartGallery w:val="Table of Contents"/>
           <w:docPartUnique/>
         </w:docPartObj>
       </w:sdtPr>
-      <w:sdtEndPr>
-        <w:rPr>
-          <w:rFonts w:asciiTheme="minorHAnsi" w:eastAsiaTheme="minorHAnsi" w:hAnsiTheme="minorHAnsi" w:cstheme="minorBidi"/>
-          <w:b w:val="0"/>
-          <w:bCs w:val="0"/>
-          <w:color w:val="auto"/>
-          <w:sz w:val="22"/>
-          <w:szCs w:val="22"/>
-        </w:rPr>
-      </w:sdtEndPr>
       <w:sdtContent>
         <w:p>
           <w:pPr>
@@ -386,7 +381,76 @@
           <w:r>
             <w:fldChar w:fldCharType="separate"/>
           </w:r>
-          <w:hyperlink w:anchor="_Toc354662326" w:history="1">
+          <w:hyperlink w:anchor="_Toc356380811" w:history="1">
+            <w:r>
+              <w:rPr>
+                <w:rStyle w:val="Hyperlink"/>
+                <w:noProof/>
+              </w:rPr>
+              <w:t>Use Case Scenario</w:t>
+            </w:r>
+            <w:r>
+              <w:rPr>
+                <w:noProof/>
+                <w:webHidden/>
+              </w:rPr>
+              <w:tab/>
+            </w:r>
+            <w:r>
+              <w:rPr>
+                <w:noProof/>
+                <w:webHidden/>
+              </w:rPr>
+              <w:fldChar w:fldCharType="begin"/>
+            </w:r>
+            <w:r>
+              <w:rPr>
+                <w:noProof/>
+                <w:webHidden/>
+              </w:rPr>
+              <w:instrText xml:space="preserve"> PAGEREF _Toc356380811 \h </w:instrText>
+            </w:r>
+            <w:r>
+              <w:rPr>
+                <w:noProof/>
+                <w:webHidden/>
+              </w:rPr>
+            </w:r>
+            <w:r>
+              <w:rPr>
+                <w:noProof/>
+                <w:webHidden/>
+              </w:rPr>
+              <w:fldChar w:fldCharType="separate"/>
+            </w:r>
+            <w:r>
+              <w:rPr>
+                <w:noProof/>
+                <w:webHidden/>
+              </w:rPr>
+              <w:t>3</w:t>
+            </w:r>
+            <w:r>
+              <w:rPr>
+                <w:noProof/>
+                <w:webHidden/>
+              </w:rPr>
+              <w:fldChar w:fldCharType="end"/>
+            </w:r>
+          </w:hyperlink>
+        </w:p>
+        <w:p>
+          <w:pPr>
+            <w:pStyle w:val="TOC2"/>
+            <w:tabs>
+              <w:tab w:val="right" w:leader="dot" w:pos="9350"/>
+            </w:tabs>
+            <w:rPr>
+              <w:rFonts w:eastAsiaTheme="minorEastAsia"/>
+              <w:noProof/>
+            </w:rPr>
+          </w:pPr>
+          <w:hyperlink w:anchor="_Toc356380812" w:history="1">
             <w:r>
               <w:rPr>
                 <w:rStyle w:val="Hyperlink"/>
@@ -414,7 +478,7 @@
                 <w:noProof/>
                 <w:webHidden/>
               </w:rPr>
-              <w:instrText xml:space="preserve"> PAGEREF _Toc354662326 \h </w:instrText>
+              <w:instrText xml:space="preserve"> PAGEREF _Toc356380812 \h </w:instrText>
             </w:r>
             <w:r>
               <w:rPr>
@@ -434,7 +498,7 @@
                 <w:noProof/>
                 <w:webHidden/>
               </w:rPr>
-              <w:t>3</w:t>
+              <w:t>4</w:t>
             </w:r>
             <w:r>
               <w:rPr>
@@ -456,7 +520,7 @@
               <w:noProof/>
             </w:rPr>
           </w:pPr>
-          <w:hyperlink w:anchor="_Toc354662327" w:history="1">
+          <w:hyperlink w:anchor="_Toc356380813" w:history="1">
             <w:r>
               <w:rPr>
                 <w:rStyle w:val="Hyperlink"/>
@@ -483,7 +547,7 @@
                 <w:noProof/>
                 <w:webHidden/>
               </w:rPr>
-              <w:instrText xml:space="preserve"> PAGEREF _Toc354662327 \h </w:instrText>
+              <w:instrText xml:space="preserve"> PAGEREF _Toc356380813 \h </w:instrText>
             </w:r>
             <w:r>
               <w:rPr>
@@ -503,7 +567,7 @@
                 <w:noProof/>
                 <w:webHidden/>
               </w:rPr>
-              <w:t>3</w:t>
+              <w:t>4</w:t>
             </w:r>
             <w:r>
               <w:rPr>
@@ -525,7 +589,7 @@
               <w:noProof/>
             </w:rPr>
           </w:pPr>
-          <w:hyperlink w:anchor="_Toc354662328" w:history="1">
+          <w:hyperlink w:anchor="_Toc356380814" w:history="1">
             <w:r>
               <w:rPr>
                 <w:rStyle w:val="Hyperlink"/>
@@ -553,7 +617,7 @@
                 <w:noProof/>
                 <w:webHidden/>
               </w:rPr>
-              <w:instrText xml:space="preserve"> PAGEREF _Toc354662328 \h </w:instrText>
+              <w:instrText xml:space="preserve"> PAGEREF _Toc356380814 \h </w:instrText>
             </w:r>
             <w:r>
               <w:rPr>
@@ -573,7 +637,7 @@
                 <w:noProof/>
                 <w:webHidden/>
               </w:rPr>
-              <w:t>3</w:t>
+              <w:t>4</w:t>
             </w:r>
             <w:r>
               <w:rPr>
@@ -595,7 +659,7 @@
               <w:noProof/>
             </w:rPr>
           </w:pPr>
-          <w:hyperlink w:anchor="_Toc354662329" w:history="1">
+          <w:hyperlink w:anchor="_Toc356380815" w:history="1">
             <w:r>
               <w:rPr>
                 <w:rStyle w:val="Hyperlink"/>
@@ -623,7 +687,7 @@
                 <w:noProof/>
                 <w:webHidden/>
               </w:rPr>
-              <w:instrText xml:space="preserve"> PAGEREF _Toc354662329 \h </w:instrText>
+              <w:instrText xml:space="preserve"> PAGEREF _Toc356380815 \h </w:instrText>
             </w:r>
             <w:r>
               <w:rPr>
@@ -643,7 +707,7 @@
                 <w:noProof/>
                 <w:webHidden/>
               </w:rPr>
-              <w:t>3</w:t>
+              <w:t>4</w:t>
             </w:r>
             <w:r>
               <w:rPr>
@@ -665,7 +729,7 @@
               <w:noProof/>
             </w:rPr>
           </w:pPr>
-          <w:hyperlink w:anchor="_Toc354662330" w:history="1">
+          <w:hyperlink w:anchor="_Toc356380816" w:history="1">
             <w:r>
               <w:rPr>
                 <w:rStyle w:val="Hyperlink"/>
@@ -693,7 +757,7 @@
                 <w:noProof/>
                 <w:webHidden/>
               </w:rPr>
-              <w:instrText xml:space="preserve"> PAGEREF _Toc354662330 \h </w:instrText>
+              <w:instrText xml:space="preserve"> PAGEREF _Toc356380816 \h </w:instrText>
             </w:r>
             <w:r>
               <w:rPr>
@@ -713,7 +777,7 @@
                 <w:noProof/>
                 <w:webHidden/>
               </w:rPr>
-              <w:t>4</w:t>
+              <w:t>5</w:t>
             </w:r>
             <w:r>
               <w:rPr>
@@ -735,7 +799,7 @@
               <w:noProof/>
             </w:rPr>
           </w:pPr>
-          <w:hyperlink w:anchor="_Toc354662331" w:history="1">
+          <w:hyperlink w:anchor="_Toc356380817" w:history="1">
             <w:r>
               <w:rPr>
                 <w:rStyle w:val="Hyperlink"/>
@@ -763,7 +827,7 @@
                 <w:noProof/>
                 <w:webHidden/>
               </w:rPr>
-              <w:instrText xml:space="preserve"> PAGEREF _Toc354662331 \h </w:instrText>
+              <w:instrText xml:space="preserve"> PAGEREF _Toc356380817 \h </w:instrText>
             </w:r>
             <w:r>
               <w:rPr>
@@ -783,7 +847,7 @@
                 <w:noProof/>
                 <w:webHidden/>
               </w:rPr>
-              <w:t>5</w:t>
+              <w:t>6</w:t>
             </w:r>
             <w:r>
               <w:rPr>
@@ -805,7 +869,7 @@
               <w:noProof/>
             </w:rPr>
           </w:pPr>
-          <w:hyperlink w:anchor="_Toc354662332" w:history="1">
+          <w:hyperlink w:anchor="_Toc356380818" w:history="1">
             <w:r>
               <w:rPr>
                 <w:rStyle w:val="Hyperlink"/>
@@ -833,7 +897,7 @@
                 <w:noProof/>
                 <w:webHidden/>
               </w:rPr>
-              <w:instrText xml:space="preserve"> PAGEREF _Toc354662332 \h </w:instrText>
+              <w:instrText xml:space="preserve"> PAGEREF _Toc356380818 \h </w:instrText>
             </w:r>
             <w:r>
               <w:rPr>
@@ -853,7 +917,7 @@
                 <w:noProof/>
                 <w:webHidden/>
               </w:rPr>
-              <w:t>6</w:t>
+              <w:t>7</w:t>
             </w:r>
             <w:r>
               <w:rPr>
@@ -892,30 +956,685 @@
     <w:p>
       <w:pPr>
         <w:pStyle w:val="Heading2"/>
-        <w:rPr>
-          <w:rFonts w:eastAsia="Times New Roman"/>
-        </w:rPr>
-      </w:pPr>
-      <w:bookmarkStart w:id="0" w:name="_Toc354662326"/>
-      <w:r>
-        <w:rPr>
-          <w:rFonts w:eastAsia="Times New Roman"/>
-        </w:rPr>
+      </w:pPr>
+      <w:bookmarkStart w:id="0" w:name="_Toc356380811"/>
+      <w:r>
         <w:lastRenderedPageBreak/>
-        <w:t>Controls</w:t>
+        <w:t>Use Case Scenario</w:t>
       </w:r>
       <w:bookmarkEnd w:id="0"/>
     </w:p>
     <w:p>
       <w:pPr>
-        <w:spacing w:after="0" w:line="240" w:lineRule="auto"/>
-        <w:rPr>
-          <w:rFonts w:ascii="Arial" w:eastAsia="Times New Roman" w:hAnsi="Arial" w:cs="Arial"/>
-          <w:color w:val="000000"/>
-          <w:sz w:val="20"/>
-          <w:szCs w:val="20"/>
-        </w:rPr>
-      </w:pPr>
+        <w:pStyle w:val="Heading2"/>
+      </w:pPr>
+    </w:p>
+    <w:tbl>
+      <w:tblPr>
+        <w:tblStyle w:val="TableGrid"/>
+        <w:tblW w:w="0" w:type="auto"/>
+        <w:tblLook w:val="04A0"/>
+      </w:tblPr>
+      <w:tblGrid>
+        <w:gridCol w:w="4788"/>
+        <w:gridCol w:w="4788"/>
+      </w:tblGrid>
+      <w:tr>
+        <w:tc>
+          <w:tcPr>
+            <w:tcW w:w="4788" w:type="dxa"/>
+          </w:tcPr>
+          <w:p>
+            <w:pPr>
+              <w:rPr>
+                <w:rFonts w:ascii="Arial" w:hAnsi="Arial"/>
+                <w:b/>
+              </w:rPr>
+            </w:pPr>
+            <w:r>
+              <w:rPr>
+                <w:rFonts w:ascii="Arial" w:hAnsi="Arial"/>
+                <w:b/>
+              </w:rPr>
+              <w:t>Use Case Name</w:t>
+            </w:r>
+          </w:p>
+        </w:tc>
+        <w:tc>
+          <w:tcPr>
+            <w:tcW w:w="4788" w:type="dxa"/>
+          </w:tcPr>
+          <w:p>
+            <w:pPr>
+              <w:rPr>
+                <w:rFonts w:ascii="Arial" w:hAnsi="Arial"/>
+              </w:rPr>
+            </w:pPr>
+            <w:r>
+              <w:rPr>
+                <w:rFonts w:ascii="Arial" w:hAnsi="Arial"/>
+              </w:rPr>
+              <w:t>Create new reservation order</w:t>
+            </w:r>
+          </w:p>
+        </w:tc>
+      </w:tr>
+      <w:tr>
+        <w:tc>
+          <w:tcPr>
+            <w:tcW w:w="4788" w:type="dxa"/>
+          </w:tcPr>
+          <w:p>
+            <w:pPr>
+              <w:rPr>
+                <w:rFonts w:ascii="Arial" w:hAnsi="Arial"/>
+                <w:b/>
+              </w:rPr>
+            </w:pPr>
+            <w:r>
+              <w:rPr>
+                <w:rFonts w:ascii="Arial" w:hAnsi="Arial"/>
+                <w:b/>
+              </w:rPr>
+              <w:t xml:space="preserve">Use Case Scenario </w:t>
+            </w:r>
+          </w:p>
+        </w:tc>
+        <w:tc>
+          <w:tcPr>
+            <w:tcW w:w="4788" w:type="dxa"/>
+          </w:tcPr>
+          <w:p>
+            <w:pPr>
+              <w:rPr>
+                <w:rFonts w:ascii="Arial" w:hAnsi="Arial"/>
+                <w:lang w:eastAsia="ja-JP"/>
+              </w:rPr>
+            </w:pPr>
+            <w:r>
+              <w:rPr>
+                <w:rFonts w:ascii="Arial" w:hAnsi="Arial" w:hint="eastAsia"/>
+                <w:lang w:eastAsia="ja-JP"/>
+              </w:rPr>
+              <w:t>User works alone</w:t>
+            </w:r>
+          </w:p>
+        </w:tc>
+      </w:tr>
+      <w:tr>
+        <w:tc>
+          <w:tcPr>
+            <w:tcW w:w="4788" w:type="dxa"/>
+          </w:tcPr>
+          <w:p>
+            <w:pPr>
+              <w:rPr>
+                <w:rFonts w:ascii="Arial" w:hAnsi="Arial"/>
+                <w:b/>
+              </w:rPr>
+            </w:pPr>
+            <w:r>
+              <w:rPr>
+                <w:rFonts w:ascii="Arial" w:hAnsi="Arial"/>
+                <w:b/>
+              </w:rPr>
+              <w:t>Brief Description Of Use Case</w:t>
+            </w:r>
+          </w:p>
+        </w:tc>
+        <w:tc>
+          <w:tcPr>
+            <w:tcW w:w="4788" w:type="dxa"/>
+          </w:tcPr>
+          <w:p>
+            <w:pPr>
+              <w:rPr>
+                <w:rFonts w:ascii="Arial" w:hAnsi="Arial"/>
+              </w:rPr>
+            </w:pPr>
+            <w:r>
+              <w:rPr>
+                <w:rFonts w:ascii="Arial" w:hAnsi="Arial" w:hint="eastAsia"/>
+                <w:lang w:eastAsia="ja-JP"/>
+              </w:rPr>
+              <w:t xml:space="preserve">When user works alone, user presses sign in button. User checks in every set interval by pressing </w:t>
+            </w:r>
+            <w:r>
+              <w:rPr>
+                <w:rFonts w:ascii="Arial" w:hAnsi="Arial"/>
+                <w:lang w:eastAsia="ja-JP"/>
+              </w:rPr>
+              <w:t xml:space="preserve">the check in button. </w:t>
+            </w:r>
+            <w:r>
+              <w:rPr>
+                <w:rFonts w:ascii="Arial" w:hAnsi="Arial" w:hint="eastAsia"/>
+                <w:lang w:eastAsia="ja-JP"/>
+              </w:rPr>
+              <w:t>When the user is done his work shift, he presses the sign out button.</w:t>
+            </w:r>
+          </w:p>
+        </w:tc>
+      </w:tr>
+      <w:tr>
+        <w:tc>
+          <w:tcPr>
+            <w:tcW w:w="4788" w:type="dxa"/>
+          </w:tcPr>
+          <w:p>
+            <w:pPr>
+              <w:rPr>
+                <w:rFonts w:ascii="Arial" w:hAnsi="Arial"/>
+                <w:b/>
+              </w:rPr>
+            </w:pPr>
+            <w:r>
+              <w:rPr>
+                <w:rFonts w:ascii="Arial" w:hAnsi="Arial"/>
+                <w:b/>
+              </w:rPr>
+              <w:t>Actors</w:t>
+            </w:r>
+          </w:p>
+        </w:tc>
+        <w:tc>
+          <w:tcPr>
+            <w:tcW w:w="4788" w:type="dxa"/>
+          </w:tcPr>
+          <w:p>
+            <w:pPr>
+              <w:rPr>
+                <w:rFonts w:ascii="Arial" w:hAnsi="Arial"/>
+                <w:lang w:eastAsia="ja-JP"/>
+              </w:rPr>
+            </w:pPr>
+            <w:r>
+              <w:rPr>
+                <w:rFonts w:ascii="Arial" w:hAnsi="Arial" w:hint="eastAsia"/>
+                <w:lang w:eastAsia="ja-JP"/>
+              </w:rPr>
+              <w:t>Worker</w:t>
+            </w:r>
+          </w:p>
+        </w:tc>
+      </w:tr>
+      <w:tr>
+        <w:tc>
+          <w:tcPr>
+            <w:tcW w:w="4788" w:type="dxa"/>
+          </w:tcPr>
+          <w:p>
+            <w:pPr>
+              <w:rPr>
+                <w:rFonts w:ascii="Arial" w:hAnsi="Arial"/>
+                <w:b/>
+              </w:rPr>
+            </w:pPr>
+            <w:r>
+              <w:rPr>
+                <w:rFonts w:ascii="Arial" w:hAnsi="Arial"/>
+                <w:b/>
+              </w:rPr>
+              <w:t>Related Use Cases</w:t>
+            </w:r>
+          </w:p>
+        </w:tc>
+        <w:tc>
+          <w:tcPr>
+            <w:tcW w:w="4788" w:type="dxa"/>
+          </w:tcPr>
+          <w:p>
+            <w:pPr>
+              <w:rPr>
+                <w:rFonts w:ascii="Arial" w:hAnsi="Arial"/>
+              </w:rPr>
+            </w:pPr>
+            <w:r>
+              <w:rPr>
+                <w:rFonts w:ascii="Arial" w:hAnsi="Arial"/>
+              </w:rPr>
+              <w:t>Customer reserves vehicle over phone, customer reserves vehicle in-person</w:t>
+            </w:r>
+          </w:p>
+        </w:tc>
+      </w:tr>
+      <w:tr>
+        <w:tc>
+          <w:tcPr>
+            <w:tcW w:w="4788" w:type="dxa"/>
+          </w:tcPr>
+          <w:p>
+            <w:pPr>
+              <w:rPr>
+                <w:rFonts w:ascii="Arial" w:hAnsi="Arial"/>
+                <w:b/>
+              </w:rPr>
+            </w:pPr>
+            <w:r>
+              <w:rPr>
+                <w:rFonts w:ascii="Arial" w:hAnsi="Arial"/>
+                <w:b/>
+              </w:rPr>
+              <w:t>Stakeholders</w:t>
+            </w:r>
+          </w:p>
+        </w:tc>
+        <w:tc>
+          <w:tcPr>
+            <w:tcW w:w="4788" w:type="dxa"/>
+          </w:tcPr>
+          <w:p>
+            <w:pPr>
+              <w:rPr>
+                <w:rFonts w:ascii="Arial" w:hAnsi="Arial"/>
+                <w:lang w:eastAsia="ja-JP"/>
+              </w:rPr>
+            </w:pPr>
+            <w:r>
+              <w:rPr>
+                <w:rFonts w:ascii="Arial" w:hAnsi="Arial" w:hint="eastAsia"/>
+                <w:lang w:eastAsia="ja-JP"/>
+              </w:rPr>
+              <w:t xml:space="preserve">Tsunami Ltd: to provide access to the </w:t>
+            </w:r>
+            <w:proofErr w:type="spellStart"/>
+            <w:r>
+              <w:rPr>
+                <w:rFonts w:ascii="Arial" w:hAnsi="Arial" w:hint="eastAsia"/>
+                <w:lang w:eastAsia="ja-JP"/>
+              </w:rPr>
+              <w:t>SafetyLine</w:t>
+            </w:r>
+            <w:proofErr w:type="spellEnd"/>
+            <w:r>
+              <w:rPr>
+                <w:rFonts w:ascii="Arial" w:hAnsi="Arial" w:hint="eastAsia"/>
+                <w:lang w:eastAsia="ja-JP"/>
+              </w:rPr>
+              <w:t xml:space="preserve"> service</w:t>
+            </w:r>
+          </w:p>
+          <w:p>
+            <w:pPr>
+              <w:rPr>
+                <w:rFonts w:ascii="Arial" w:hAnsi="Arial"/>
+                <w:lang w:eastAsia="ja-JP"/>
+              </w:rPr>
+            </w:pPr>
+            <w:proofErr w:type="spellStart"/>
+            <w:r>
+              <w:rPr>
+                <w:rFonts w:ascii="Arial" w:hAnsi="Arial" w:hint="eastAsia"/>
+                <w:lang w:eastAsia="ja-JP"/>
+              </w:rPr>
+              <w:t>Sonim</w:t>
+            </w:r>
+            <w:proofErr w:type="spellEnd"/>
+            <w:r>
+              <w:rPr>
+                <w:rFonts w:ascii="Arial" w:hAnsi="Arial" w:hint="eastAsia"/>
+                <w:lang w:eastAsia="ja-JP"/>
+              </w:rPr>
+              <w:t>: to provide access to the phone functions</w:t>
+            </w:r>
+          </w:p>
+        </w:tc>
+      </w:tr>
+      <w:tr>
+        <w:tc>
+          <w:tcPr>
+            <w:tcW w:w="4788" w:type="dxa"/>
+          </w:tcPr>
+          <w:p>
+            <w:pPr>
+              <w:rPr>
+                <w:rFonts w:ascii="Arial" w:hAnsi="Arial"/>
+                <w:b/>
+              </w:rPr>
+            </w:pPr>
+            <w:r>
+              <w:rPr>
+                <w:rFonts w:ascii="Arial" w:hAnsi="Arial"/>
+                <w:b/>
+              </w:rPr>
+              <w:t>Preconditions</w:t>
+            </w:r>
+          </w:p>
+        </w:tc>
+        <w:tc>
+          <w:tcPr>
+            <w:tcW w:w="4788" w:type="dxa"/>
+          </w:tcPr>
+          <w:p>
+            <w:pPr>
+              <w:rPr>
+                <w:rFonts w:ascii="Arial" w:hAnsi="Arial"/>
+                <w:lang w:eastAsia="ja-JP"/>
+              </w:rPr>
+            </w:pPr>
+            <w:r>
+              <w:rPr>
+                <w:rFonts w:ascii="Arial" w:hAnsi="Arial" w:hint="eastAsia"/>
+                <w:lang w:eastAsia="ja-JP"/>
+              </w:rPr>
+              <w:t xml:space="preserve">Worker and </w:t>
+            </w:r>
+            <w:proofErr w:type="spellStart"/>
+            <w:r>
+              <w:rPr>
+                <w:rFonts w:ascii="Arial" w:hAnsi="Arial" w:hint="eastAsia"/>
+                <w:lang w:eastAsia="ja-JP"/>
+              </w:rPr>
+              <w:t>Sonim</w:t>
+            </w:r>
+            <w:proofErr w:type="spellEnd"/>
+            <w:r>
+              <w:rPr>
+                <w:rFonts w:ascii="Arial" w:hAnsi="Arial" w:hint="eastAsia"/>
+                <w:lang w:eastAsia="ja-JP"/>
+              </w:rPr>
+              <w:t xml:space="preserve"> phone must be present.</w:t>
+            </w:r>
+          </w:p>
+          <w:p>
+            <w:pPr>
+              <w:rPr>
+                <w:rFonts w:ascii="Arial" w:hAnsi="Arial"/>
+              </w:rPr>
+            </w:pPr>
+            <w:proofErr w:type="spellStart"/>
+            <w:r>
+              <w:rPr>
+                <w:rFonts w:ascii="Arial" w:hAnsi="Arial" w:hint="eastAsia"/>
+                <w:lang w:eastAsia="ja-JP"/>
+              </w:rPr>
+              <w:t>SafetyLine</w:t>
+            </w:r>
+            <w:proofErr w:type="spellEnd"/>
+            <w:r>
+              <w:rPr>
+                <w:rFonts w:ascii="Arial" w:hAnsi="Arial" w:hint="eastAsia"/>
+                <w:lang w:eastAsia="ja-JP"/>
+              </w:rPr>
+              <w:t xml:space="preserve"> servers must be running.</w:t>
+            </w:r>
+          </w:p>
+        </w:tc>
+      </w:tr>
+      <w:tr>
+        <w:tc>
+          <w:tcPr>
+            <w:tcW w:w="4788" w:type="dxa"/>
+          </w:tcPr>
+          <w:p>
+            <w:pPr>
+              <w:rPr>
+                <w:rFonts w:ascii="Arial" w:hAnsi="Arial"/>
+                <w:b/>
+              </w:rPr>
+            </w:pPr>
+            <w:proofErr w:type="spellStart"/>
+            <w:r>
+              <w:rPr>
+                <w:rFonts w:ascii="Arial" w:hAnsi="Arial"/>
+                <w:b/>
+              </w:rPr>
+              <w:t>Postconditions</w:t>
+            </w:r>
+            <w:proofErr w:type="spellEnd"/>
+          </w:p>
+        </w:tc>
+        <w:tc>
+          <w:tcPr>
+            <w:tcW w:w="4788" w:type="dxa"/>
+          </w:tcPr>
+          <w:p>
+            <w:pPr>
+              <w:rPr>
+                <w:rFonts w:ascii="Arial" w:hAnsi="Arial"/>
+                <w:lang w:eastAsia="ja-JP"/>
+              </w:rPr>
+            </w:pPr>
+            <w:r>
+              <w:rPr>
+                <w:rFonts w:ascii="Arial" w:hAnsi="Arial" w:hint="eastAsia"/>
+                <w:lang w:eastAsia="ja-JP"/>
+              </w:rPr>
+              <w:t xml:space="preserve">Worker logged in to </w:t>
+            </w:r>
+            <w:proofErr w:type="spellStart"/>
+            <w:r>
+              <w:rPr>
+                <w:rFonts w:ascii="Arial" w:hAnsi="Arial" w:hint="eastAsia"/>
+                <w:lang w:eastAsia="ja-JP"/>
+              </w:rPr>
+              <w:t>SafetyLine</w:t>
+            </w:r>
+            <w:proofErr w:type="spellEnd"/>
+            <w:r>
+              <w:rPr>
+                <w:rFonts w:ascii="Arial" w:hAnsi="Arial" w:hint="eastAsia"/>
+                <w:lang w:eastAsia="ja-JP"/>
+              </w:rPr>
+              <w:t xml:space="preserve"> server (checked in and out).</w:t>
+            </w:r>
+          </w:p>
+        </w:tc>
+      </w:tr>
+      <w:tr>
+        <w:tc>
+          <w:tcPr>
+            <w:tcW w:w="4788" w:type="dxa"/>
+          </w:tcPr>
+          <w:p>
+            <w:pPr>
+              <w:rPr>
+                <w:rFonts w:ascii="Arial" w:hAnsi="Arial"/>
+                <w:b/>
+                <w:i/>
+              </w:rPr>
+            </w:pPr>
+            <w:r>
+              <w:rPr>
+                <w:rFonts w:ascii="Arial" w:hAnsi="Arial"/>
+                <w:b/>
+                <w:i/>
+              </w:rPr>
+              <w:t>Activities Flow</w:t>
+            </w:r>
+          </w:p>
+        </w:tc>
+        <w:tc>
+          <w:tcPr>
+            <w:tcW w:w="4788" w:type="dxa"/>
+          </w:tcPr>
+          <w:p>
+            <w:pPr>
+              <w:jc w:val="center"/>
+              <w:rPr>
+                <w:rFonts w:ascii="Arial" w:hAnsi="Arial"/>
+                <w:b/>
+                <w:i/>
+              </w:rPr>
+            </w:pPr>
+            <w:r>
+              <w:rPr>
+                <w:rFonts w:ascii="Arial" w:hAnsi="Arial"/>
+                <w:b/>
+                <w:i/>
+              </w:rPr>
+              <w:t>Actor Action</w:t>
+            </w:r>
+          </w:p>
+          <w:p>
+            <w:pPr>
+              <w:numPr>
+                <w:ilvl w:val="0"/>
+                <w:numId w:val="2"/>
+              </w:numPr>
+              <w:rPr>
+                <w:rFonts w:ascii="Arial" w:hAnsi="Arial"/>
+              </w:rPr>
+            </w:pPr>
+            <w:r>
+              <w:rPr>
+                <w:rFonts w:ascii="Arial" w:hAnsi="Arial" w:hint="eastAsia"/>
+                <w:lang w:eastAsia="ja-JP"/>
+              </w:rPr>
+              <w:t>Worker inputs login credentials</w:t>
+            </w:r>
+          </w:p>
+          <w:p>
+            <w:pPr>
+              <w:numPr>
+                <w:ilvl w:val="0"/>
+                <w:numId w:val="2"/>
+              </w:numPr>
+              <w:rPr>
+                <w:rFonts w:ascii="Arial" w:hAnsi="Arial"/>
+              </w:rPr>
+            </w:pPr>
+            <w:r>
+              <w:rPr>
+                <w:rFonts w:ascii="Arial" w:hAnsi="Arial" w:hint="eastAsia"/>
+                <w:lang w:eastAsia="ja-JP"/>
+              </w:rPr>
+              <w:t>Worker presses sign in button</w:t>
+            </w:r>
+          </w:p>
+          <w:p>
+            <w:pPr>
+              <w:numPr>
+                <w:ilvl w:val="0"/>
+                <w:numId w:val="2"/>
+              </w:numPr>
+              <w:rPr>
+                <w:rFonts w:ascii="Arial" w:hAnsi="Arial"/>
+              </w:rPr>
+            </w:pPr>
+            <w:r>
+              <w:rPr>
+                <w:rFonts w:ascii="Arial" w:hAnsi="Arial" w:hint="eastAsia"/>
+                <w:lang w:eastAsia="ja-JP"/>
+              </w:rPr>
+              <w:t>Worker presses check in button at predetermined intervals</w:t>
+            </w:r>
+          </w:p>
+          <w:p>
+            <w:pPr>
+              <w:numPr>
+                <w:ilvl w:val="0"/>
+                <w:numId w:val="2"/>
+              </w:numPr>
+              <w:rPr>
+                <w:rFonts w:ascii="Arial" w:hAnsi="Arial"/>
+              </w:rPr>
+            </w:pPr>
+            <w:r>
+              <w:rPr>
+                <w:rFonts w:ascii="Arial" w:hAnsi="Arial" w:hint="eastAsia"/>
+                <w:lang w:eastAsia="ja-JP"/>
+              </w:rPr>
+              <w:t>Worker presses sign out button</w:t>
+            </w:r>
+          </w:p>
+        </w:tc>
+      </w:tr>
+      <w:tr>
+        <w:tc>
+          <w:tcPr>
+            <w:tcW w:w="4788" w:type="dxa"/>
+          </w:tcPr>
+          <w:p>
+            <w:pPr>
+              <w:rPr>
+                <w:rFonts w:ascii="Arial" w:hAnsi="Arial"/>
+                <w:b/>
+              </w:rPr>
+            </w:pPr>
+            <w:r>
+              <w:rPr>
+                <w:rFonts w:ascii="Arial" w:hAnsi="Arial"/>
+                <w:b/>
+              </w:rPr>
+              <w:t>Exception Conditions</w:t>
+            </w:r>
+          </w:p>
+        </w:tc>
+        <w:tc>
+          <w:tcPr>
+            <w:tcW w:w="4788" w:type="dxa"/>
+          </w:tcPr>
+          <w:p>
+            <w:pPr>
+              <w:rPr>
+                <w:rFonts w:ascii="Arial" w:hAnsi="Arial"/>
+                <w:lang w:eastAsia="ja-JP"/>
+              </w:rPr>
+            </w:pPr>
+            <w:r>
+              <w:rPr>
+                <w:rFonts w:ascii="Arial" w:hAnsi="Arial" w:hint="eastAsia"/>
+                <w:lang w:eastAsia="ja-JP"/>
+              </w:rPr>
+              <w:t>3</w:t>
+            </w:r>
+            <w:r>
+              <w:rPr>
+                <w:rFonts w:ascii="Arial" w:hAnsi="Arial"/>
+              </w:rPr>
+              <w:t xml:space="preserve">.1 If </w:t>
+            </w:r>
+            <w:r>
+              <w:rPr>
+                <w:rFonts w:ascii="Arial" w:hAnsi="Arial" w:hint="eastAsia"/>
+                <w:lang w:eastAsia="ja-JP"/>
+              </w:rPr>
+              <w:t xml:space="preserve">worker does not check in before interval, </w:t>
+            </w:r>
+            <w:proofErr w:type="spellStart"/>
+            <w:r>
+              <w:rPr>
+                <w:rFonts w:ascii="Arial" w:hAnsi="Arial" w:hint="eastAsia"/>
+                <w:lang w:eastAsia="ja-JP"/>
+              </w:rPr>
+              <w:t>SafetyLine</w:t>
+            </w:r>
+            <w:proofErr w:type="spellEnd"/>
+            <w:r>
+              <w:rPr>
+                <w:rFonts w:ascii="Arial" w:hAnsi="Arial" w:hint="eastAsia"/>
+                <w:lang w:eastAsia="ja-JP"/>
+              </w:rPr>
+              <w:t xml:space="preserve"> will send notifications to emergency contacts</w:t>
+            </w:r>
+          </w:p>
+        </w:tc>
+      </w:tr>
+    </w:tbl>
+    <w:p>
+      <w:pPr>
+        <w:pStyle w:val="Heading2"/>
+        <w:rPr>
+          <w:rFonts w:eastAsia="Times New Roman"/>
+        </w:rPr>
+      </w:pPr>
+    </w:p>
+    <w:p>
+      <w:pPr>
+        <w:pStyle w:val="Heading2"/>
+        <w:rPr>
+          <w:rFonts w:eastAsia="Times New Roman"/>
+        </w:rPr>
+      </w:pPr>
+      <w:bookmarkStart w:id="1" w:name="_Toc356380812"/>
+      <w:r>
+        <w:rPr>
+          <w:rFonts w:eastAsia="Times New Roman"/>
+        </w:rPr>
+        <w:t>Controls</w:t>
+      </w:r>
+      <w:bookmarkEnd w:id="1"/>
     </w:p>
     <w:p>
       <w:pPr>
@@ -1003,11 +1722,11 @@
           <w:szCs w:val="20"/>
         </w:rPr>
       </w:pPr>
-      <w:bookmarkStart w:id="1" w:name="_Toc354662327"/>
+      <w:bookmarkStart w:id="2" w:name="_Toc356380813"/>
       <w:r>
         <w:t>Red Side Button</w:t>
       </w:r>
-      <w:bookmarkEnd w:id="1"/>
+      <w:bookmarkEnd w:id="2"/>
     </w:p>
     <w:p>
       <w:pPr>
@@ -1037,14 +1756,14 @@
           <w:szCs w:val="20"/>
         </w:rPr>
       </w:pPr>
-      <w:bookmarkStart w:id="2" w:name="_Toc354662328"/>
+      <w:bookmarkStart w:id="3" w:name="_Toc356380814"/>
       <w:r>
         <w:rPr>
           <w:rFonts w:eastAsia="Times New Roman"/>
         </w:rPr>
         <w:t>‘2’ Button (Yellow)</w:t>
       </w:r>
-      <w:bookmarkEnd w:id="2"/>
+      <w:bookmarkEnd w:id="3"/>
     </w:p>
     <w:p>
       <w:pPr>
@@ -1074,14 +1793,14 @@
           <w:szCs w:val="20"/>
         </w:rPr>
       </w:pPr>
-      <w:bookmarkStart w:id="3" w:name="_Toc354662329"/>
+      <w:bookmarkStart w:id="4" w:name="_Toc356380815"/>
       <w:r>
         <w:rPr>
           <w:rFonts w:eastAsia="Times New Roman"/>
         </w:rPr>
         <w:t>‘3’ Button (Green)</w:t>
       </w:r>
-      <w:bookmarkEnd w:id="3"/>
+      <w:bookmarkEnd w:id="4"/>
     </w:p>
     <w:p>
       <w:pPr>
@@ -1129,7 +1848,7 @@
           <w:szCs w:val="27"/>
         </w:rPr>
       </w:pPr>
-      <w:bookmarkStart w:id="4" w:name="_Toc354662330"/>
+      <w:bookmarkStart w:id="5" w:name="_Toc356380816"/>
       <w:r>
         <w:rPr>
           <w:rFonts w:eastAsia="Times New Roman"/>
@@ -1137,7 +1856,7 @@
         <w:lastRenderedPageBreak/>
         <w:t>Check-in Component</w:t>
       </w:r>
-      <w:bookmarkEnd w:id="4"/>
+      <w:bookmarkEnd w:id="5"/>
     </w:p>
     <w:p>
       <w:r>
@@ -1201,7 +1920,7 @@
           <v:shape id="_x0000_i1025" type="#_x0000_t75" style="width:364.75pt;height:444.25pt" o:ole="">
             <v:imagedata r:id="rId10" o:title=""/>
           </v:shape>
-          <o:OLEObject Type="Embed" ProgID="Visio.Drawing.11" ShapeID="_x0000_i1025" DrawAspect="Content" ObjectID="_1428404195" r:id="rId11"/>
+          <o:OLEObject Type="Embed" ProgID="Visio.Drawing.11" ShapeID="_x0000_i1025" DrawAspect="Content" ObjectID="_1430122923" r:id="rId11"/>
         </w:object>
       </w:r>
     </w:p>
@@ -1252,7 +1971,7 @@
           <w:szCs w:val="27"/>
         </w:rPr>
       </w:pPr>
-      <w:bookmarkStart w:id="5" w:name="_Toc354662331"/>
+      <w:bookmarkStart w:id="6" w:name="_Toc356380817"/>
       <w:r>
         <w:rPr>
           <w:rFonts w:eastAsia="Times New Roman"/>
@@ -1260,7 +1979,7 @@
         <w:lastRenderedPageBreak/>
         <w:t>Sign-out Component</w:t>
       </w:r>
-      <w:bookmarkEnd w:id="5"/>
+      <w:bookmarkEnd w:id="6"/>
     </w:p>
     <w:p>
       <w:r>
@@ -1294,7 +2013,7 @@
           <v:shape id="_x0000_i1026" type="#_x0000_t75" style="width:222.8pt;height:349.8pt" o:ole="">
             <v:imagedata r:id="rId12" o:title=""/>
           </v:shape>
-          <o:OLEObject Type="Embed" ProgID="Visio.Drawing.11" ShapeID="_x0000_i1026" DrawAspect="Content" ObjectID="_1428404196" r:id="rId13"/>
+          <o:OLEObject Type="Embed" ProgID="Visio.Drawing.11" ShapeID="_x0000_i1026" DrawAspect="Content" ObjectID="_1430122924" r:id="rId13"/>
         </w:object>
       </w:r>
     </w:p>
@@ -1345,7 +2064,7 @@
           <w:szCs w:val="27"/>
         </w:rPr>
       </w:pPr>
-      <w:bookmarkStart w:id="6" w:name="_Toc354662332"/>
+      <w:bookmarkStart w:id="7" w:name="_Toc356380818"/>
       <w:proofErr w:type="spellStart"/>
       <w:r>
         <w:rPr>
@@ -1361,7 +2080,7 @@
         </w:rPr>
         <w:t xml:space="preserve"> Component</w:t>
       </w:r>
-      <w:bookmarkEnd w:id="6"/>
+      <w:bookmarkEnd w:id="7"/>
     </w:p>
     <w:p>
       <w:pPr>
@@ -1373,15 +2092,15 @@
         </w:rPr>
       </w:pPr>
       <w:r>
-        <w:t xml:space="preserve">This Java application is used to change the parameters of the phone with a configuration file. This configuration will take effect when the </w:t>
+        <w:t xml:space="preserve">This separate application is used to change parameters of the button applications. It will be used, primarily, to set the </w:t>
       </w:r>
       <w:proofErr w:type="spellStart"/>
       <w:r>
-        <w:t>Sonim-SafetyLine</w:t>
+        <w:t>SafetyLine</w:t>
       </w:r>
       <w:proofErr w:type="spellEnd"/>
       <w:r>
-        <w:t xml:space="preserve"> applications are restarted.</w:t>
+        <w:t xml:space="preserve"> server login credentials. All settings will be saved to an internal file that will be read by the other applications to ensure persistence.</w:t>
       </w:r>
     </w:p>
     <w:p>
@@ -1400,7 +2119,7 @@
           <v:shape id="_x0000_i1027" type="#_x0000_t75" style="width:468pt;height:403.45pt" o:ole="">
             <v:imagedata r:id="rId14" o:title=""/>
           </v:shape>
-          <o:OLEObject Type="Embed" ProgID="Visio.Drawing.11" ShapeID="_x0000_i1027" DrawAspect="Content" ObjectID="_1428404197" r:id="rId15"/>
+          <o:OLEObject Type="Embed" ProgID="Visio.Drawing.11" ShapeID="_x0000_i1027" DrawAspect="Content" ObjectID="_1430122925" r:id="rId15"/>
         </w:object>
       </w:r>
     </w:p>
@@ -1617,8 +2336,132 @@
       </w:rPr>
     </w:lvl>
   </w:abstractNum>
+  <w:abstractNum w:abstractNumId="1">
+    <w:nsid w:val="69424CA9"/>
+    <w:multiLevelType w:val="multilevel"/>
+    <w:tmpl w:val="9AFAFAE4"/>
+    <w:lvl w:ilvl="0">
+      <w:start w:val="1"/>
+      <w:numFmt w:val="decimal"/>
+      <w:lvlText w:val="%1."/>
+      <w:lvlJc w:val="left"/>
+      <w:pPr>
+        <w:ind w:left="720" w:hanging="360"/>
+      </w:pPr>
+      <w:rPr>
+        <w:rFonts w:hint="default"/>
+      </w:rPr>
+    </w:lvl>
+    <w:lvl w:ilvl="1">
+      <w:start w:val="1"/>
+      <w:numFmt w:val="decimal"/>
+      <w:isLgl/>
+      <w:lvlText w:val="%1.%2."/>
+      <w:lvlJc w:val="left"/>
+      <w:pPr>
+        <w:ind w:left="720" w:hanging="360"/>
+      </w:pPr>
+      <w:rPr>
+        <w:rFonts w:hint="default"/>
+      </w:rPr>
+    </w:lvl>
+    <w:lvl w:ilvl="2">
+      <w:start w:val="1"/>
+      <w:numFmt w:val="decimal"/>
+      <w:isLgl/>
+      <w:lvlText w:val="%1.%2.%3."/>
+      <w:lvlJc w:val="left"/>
+      <w:pPr>
+        <w:ind w:left="1080" w:hanging="720"/>
+      </w:pPr>
+      <w:rPr>
+        <w:rFonts w:hint="default"/>
+      </w:rPr>
+    </w:lvl>
+    <w:lvl w:ilvl="3">
+      <w:start w:val="1"/>
+      <w:numFmt w:val="decimal"/>
+      <w:isLgl/>
+      <w:lvlText w:val="%1.%2.%3.%4."/>
+      <w:lvlJc w:val="left"/>
+      <w:pPr>
+        <w:ind w:left="1080" w:hanging="720"/>
+      </w:pPr>
+      <w:rPr>
+        <w:rFonts w:hint="default"/>
+      </w:rPr>
+    </w:lvl>
+    <w:lvl w:ilvl="4">
+      <w:start w:val="1"/>
+      <w:numFmt w:val="decimal"/>
+      <w:isLgl/>
+      <w:lvlText w:val="%1.%2.%3.%4.%5."/>
+      <w:lvlJc w:val="left"/>
+      <w:pPr>
+        <w:ind w:left="1440" w:hanging="1080"/>
+      </w:pPr>
+      <w:rPr>
+        <w:rFonts w:hint="default"/>
+      </w:rPr>
+    </w:lvl>
+    <w:lvl w:ilvl="5">
+      <w:start w:val="1"/>
+      <w:numFmt w:val="decimal"/>
+      <w:isLgl/>
+      <w:lvlText w:val="%1.%2.%3.%4.%5.%6."/>
+      <w:lvlJc w:val="left"/>
+      <w:pPr>
+        <w:ind w:left="1440" w:hanging="1080"/>
+      </w:pPr>
+      <w:rPr>
+        <w:rFonts w:hint="default"/>
+      </w:rPr>
+    </w:lvl>
+    <w:lvl w:ilvl="6">
+      <w:start w:val="1"/>
+      <w:numFmt w:val="decimal"/>
+      <w:isLgl/>
+      <w:lvlText w:val="%1.%2.%3.%4.%5.%6.%7."/>
+      <w:lvlJc w:val="left"/>
+      <w:pPr>
+        <w:ind w:left="1800" w:hanging="1440"/>
+      </w:pPr>
+      <w:rPr>
+        <w:rFonts w:hint="default"/>
+      </w:rPr>
+    </w:lvl>
+    <w:lvl w:ilvl="7">
+      <w:start w:val="1"/>
+      <w:numFmt w:val="decimal"/>
+      <w:isLgl/>
+      <w:lvlText w:val="%1.%2.%3.%4.%5.%6.%7.%8."/>
+      <w:lvlJc w:val="left"/>
+      <w:pPr>
+        <w:ind w:left="1800" w:hanging="1440"/>
+      </w:pPr>
+      <w:rPr>
+        <w:rFonts w:hint="default"/>
+      </w:rPr>
+    </w:lvl>
+    <w:lvl w:ilvl="8">
+      <w:start w:val="1"/>
+      <w:numFmt w:val="decimal"/>
+      <w:isLgl/>
+      <w:lvlText w:val="%1.%2.%3.%4.%5.%6.%7.%8.%9."/>
+      <w:lvlJc w:val="left"/>
+      <w:pPr>
+        <w:ind w:left="2160" w:hanging="1800"/>
+      </w:pPr>
+      <w:rPr>
+        <w:rFonts w:hint="default"/>
+      </w:rPr>
+    </w:lvl>
+  </w:abstractNum>
   <w:num w:numId="1">
     <w:abstractNumId w:val="0"/>
+  </w:num>
+  <w:num w:numId="2">
+    <w:abstractNumId w:val="1"/>
   </w:num>
 </w:numbering>
 </file>
@@ -2091,6 +2934,35 @@
     <w:semiHidden/>
     <w:rsid w:val="00E93A29"/>
   </w:style>
+  <w:style w:type="table" w:styleId="TableGrid">
+    <w:name w:val="Table Grid"/>
+    <w:basedOn w:val="TableNormal"/>
+    <w:uiPriority w:val="59"/>
+    <w:rsid w:val="00B7363F"/>
+    <w:pPr>
+      <w:spacing w:after="0" w:line="240" w:lineRule="auto"/>
+    </w:pPr>
+    <w:rPr>
+      <w:rFonts w:eastAsiaTheme="minorEastAsia"/>
+    </w:rPr>
+    <w:tblPr>
+      <w:tblInd w:w="0" w:type="dxa"/>
+      <w:tblBorders>
+        <w:top w:val="single" w:sz="4" w:space="0" w:color="auto"/>
+        <w:left w:val="single" w:sz="4" w:space="0" w:color="auto"/>
+        <w:bottom w:val="single" w:sz="4" w:space="0" w:color="auto"/>
+        <w:right w:val="single" w:sz="4" w:space="0" w:color="auto"/>
+        <w:insideH w:val="single" w:sz="4" w:space="0" w:color="auto"/>
+        <w:insideV w:val="single" w:sz="4" w:space="0" w:color="auto"/>
+      </w:tblBorders>
+      <w:tblCellMar>
+        <w:top w:w="0" w:type="dxa"/>
+        <w:left w:w="108" w:type="dxa"/>
+        <w:bottom w:w="0" w:type="dxa"/>
+        <w:right w:w="108" w:type="dxa"/>
+      </w:tblCellMar>
+    </w:tblPr>
+  </w:style>
 </w:styles>
 </file>
 
@@ -2124,37 +2996,6 @@
               <w:szCs w:val="80"/>
             </w:rPr>
             <w:t>[Type the document title]</w:t>
-          </w:r>
-        </w:p>
-      </w:docPartBody>
-    </w:docPart>
-    <w:docPart>
-      <w:docPartPr>
-        <w:name w:val="87FB10FBDB1F4340893F931AC87F32C8"/>
-        <w:category>
-          <w:name w:val="General"/>
-          <w:gallery w:val="placeholder"/>
-        </w:category>
-        <w:types>
-          <w:type w:val="bbPlcHdr"/>
-        </w:types>
-        <w:behaviors>
-          <w:behavior w:val="content"/>
-        </w:behaviors>
-        <w:guid w:val="{3E88C03E-08FA-4F6C-93AE-A1E788A7C281}"/>
-      </w:docPartPr>
-      <w:docPartBody>
-        <w:p>
-          <w:pPr>
-            <w:pStyle w:val="87FB10FBDB1F4340893F931AC87F32C8"/>
-          </w:pPr>
-          <w:r>
-            <w:rPr>
-              <w:rFonts w:asciiTheme="majorHAnsi" w:eastAsiaTheme="majorEastAsia" w:hAnsiTheme="majorHAnsi" w:cstheme="majorBidi"/>
-              <w:sz w:val="44"/>
-              <w:szCs w:val="44"/>
-            </w:rPr>
-            <w:t>[Type the document subtitle]</w:t>
           </w:r>
         </w:p>
       </w:docPartBody>
@@ -2211,8 +3052,9 @@
     <w:panose1 w:val="020B0604030504040204"/>
     <w:charset w:val="00"/>
     <w:family w:val="swiss"/>
+    <w:notTrueType/>
     <w:pitch w:val="variable"/>
-    <w:sig w:usb0="E1002EFF" w:usb1="C000605B" w:usb2="00000029" w:usb3="00000000" w:csb0="000101FF" w:csb1="00000000"/>
+    <w:sig w:usb0="00000003" w:usb1="00000000" w:usb2="00000000" w:usb3="00000000" w:csb0="00000001" w:csb1="00000000"/>
   </w:font>
   <w:font w:name="Arial">
     <w:panose1 w:val="020B0604020202020204"/>
@@ -2237,6 +3079,7 @@
     <w:rsid w:val="00017D9E"/>
     <w:rsid w:val="00A21812"/>
     <w:rsid w:val="00D86515"/>
+    <w:rsid w:val="00FB2ABC"/>
   </w:rsids>
   <m:mathPr>
     <m:mathFont m:val="Cambria Math"/>
@@ -2787,7 +3630,7 @@
 </file>
 
 <file path=customXml/itemProps2.xml><?xml version="1.0" encoding="utf-8"?>
-<ds:datastoreItem xmlns:ds="http://schemas.openxmlformats.org/officeDocument/2006/customXml" ds:itemID="{6EA3165A-47C3-48AD-AF18-2BAA3F3BCB82}">
+<ds:datastoreItem xmlns:ds="http://schemas.openxmlformats.org/officeDocument/2006/customXml" ds:itemID="{6A414FF0-E88D-493C-ABEA-BE51980A97FF}">
   <ds:schemaRefs>
     <ds:schemaRef ds:uri="http://schemas.openxmlformats.org/officeDocument/2006/bibliography"/>
   </ds:schemaRefs>

</xml_diff>

<commit_message>
minor updates to design doc
</commit_message>
<xml_diff>
--- a/sonim2/Design.docx
+++ b/sonim2/Design.docx
@@ -127,9 +127,6 @@
                 </w:rPr>
                 <w:alias w:val="Subtitle"/>
                 <w:id w:val="15524255"/>
-                <w:placeholder>
-                  <w:docPart w:val="87FB10FBDB1F4340893F931AC87F32C8"/>
-                </w:placeholder>
                 <w:dataBinding w:prefixMappings="xmlns:ns0='http://schemas.openxmlformats.org/package/2006/metadata/core-properties' xmlns:ns1='http://purl.org/dc/elements/1.1/'" w:xpath="/ns0:coreProperties[1]/ns1:subject[1]" w:storeItemID="{6C3C8BC8-F283-45AE-878A-BAB7291924A1}"/>
                 <w:text/>
               </w:sdtPr>
@@ -1722,9 +1719,18 @@
           <w:szCs w:val="20"/>
         </w:rPr>
       </w:pPr>
-      <w:bookmarkStart w:id="2" w:name="_Toc356380813"/>
-      <w:r>
-        <w:t>Red Side Button</w:t>
+      <w:bookmarkStart w:id="2" w:name="_Toc356380814"/>
+      <w:r>
+        <w:rPr>
+          <w:rFonts w:eastAsia="Times New Roman"/>
+        </w:rPr>
+        <w:t xml:space="preserve"> </w:t>
+      </w:r>
+      <w:r>
+        <w:rPr>
+          <w:rFonts w:eastAsia="Times New Roman"/>
+        </w:rPr>
+        <w:t>‘2’ Button (Yellow)</w:t>
       </w:r>
       <w:bookmarkEnd w:id="2"/>
     </w:p>
@@ -1736,7 +1742,7 @@
         </w:rPr>
       </w:pPr>
       <w:r>
-        <w:t xml:space="preserve">When the red button is pressed, it should display “Emergency Response Centre called” on the phone if the message was successfully sent to </w:t>
+        <w:t xml:space="preserve">When the yellow button is pressed, it should display “Check-in complete” on the phone  if the message was successfully sent to </w:t>
       </w:r>
       <w:proofErr w:type="spellStart"/>
       <w:r>
@@ -1756,51 +1762,14 @@
           <w:szCs w:val="20"/>
         </w:rPr>
       </w:pPr>
-      <w:bookmarkStart w:id="3" w:name="_Toc356380814"/>
+      <w:bookmarkStart w:id="3" w:name="_Toc356380815"/>
       <w:r>
         <w:rPr>
           <w:rFonts w:eastAsia="Times New Roman"/>
         </w:rPr>
-        <w:t>‘2’ Button (Yellow)</w:t>
+        <w:t>‘3’ Button (Green)</w:t>
       </w:r>
       <w:bookmarkEnd w:id="3"/>
-    </w:p>
-    <w:p>
-      <w:pPr>
-        <w:rPr>
-          <w:sz w:val="20"/>
-          <w:szCs w:val="20"/>
-        </w:rPr>
-      </w:pPr>
-      <w:r>
-        <w:t xml:space="preserve">When the yellow button is pressed, it should display “Check-in complete” on the phone  if the message was successfully sent to </w:t>
-      </w:r>
-      <w:proofErr w:type="spellStart"/>
-      <w:r>
-        <w:t>SafetyLine</w:t>
-      </w:r>
-      <w:proofErr w:type="spellEnd"/>
-      <w:r>
-        <w:t>.</w:t>
-      </w:r>
-    </w:p>
-    <w:p>
-      <w:pPr>
-        <w:pStyle w:val="Heading3"/>
-        <w:rPr>
-          <w:rFonts w:eastAsia="Times New Roman"/>
-          <w:sz w:val="20"/>
-          <w:szCs w:val="20"/>
-        </w:rPr>
-      </w:pPr>
-      <w:bookmarkStart w:id="4" w:name="_Toc356380815"/>
-      <w:r>
-        <w:rPr>
-          <w:rFonts w:eastAsia="Times New Roman"/>
-        </w:rPr>
-        <w:t>‘3’ Button (Green)</w:t>
-      </w:r>
-      <w:bookmarkEnd w:id="4"/>
     </w:p>
     <w:p>
       <w:pPr>
@@ -1848,7 +1817,7 @@
           <w:szCs w:val="27"/>
         </w:rPr>
       </w:pPr>
-      <w:bookmarkStart w:id="5" w:name="_Toc356380816"/>
+      <w:bookmarkStart w:id="4" w:name="_Toc356380816"/>
       <w:r>
         <w:rPr>
           <w:rFonts w:eastAsia="Times New Roman"/>
@@ -1856,7 +1825,7 @@
         <w:lastRenderedPageBreak/>
         <w:t>Check-in Component</w:t>
       </w:r>
-      <w:bookmarkEnd w:id="5"/>
+      <w:bookmarkEnd w:id="4"/>
     </w:p>
     <w:p>
       <w:r>
@@ -1920,7 +1889,7 @@
           <v:shape id="_x0000_i1025" type="#_x0000_t75" style="width:364.75pt;height:444.25pt" o:ole="">
             <v:imagedata r:id="rId10" o:title=""/>
           </v:shape>
-          <o:OLEObject Type="Embed" ProgID="Visio.Drawing.11" ShapeID="_x0000_i1025" DrawAspect="Content" ObjectID="_1430122923" r:id="rId11"/>
+          <o:OLEObject Type="Embed" ProgID="Visio.Drawing.11" ShapeID="_x0000_i1025" DrawAspect="Content" ObjectID="_1430207456" r:id="rId11"/>
         </w:object>
       </w:r>
     </w:p>
@@ -1971,7 +1940,7 @@
           <w:szCs w:val="27"/>
         </w:rPr>
       </w:pPr>
-      <w:bookmarkStart w:id="6" w:name="_Toc356380817"/>
+      <w:bookmarkStart w:id="5" w:name="_Toc356380817"/>
       <w:r>
         <w:rPr>
           <w:rFonts w:eastAsia="Times New Roman"/>
@@ -1979,7 +1948,7 @@
         <w:lastRenderedPageBreak/>
         <w:t>Sign-out Component</w:t>
       </w:r>
-      <w:bookmarkEnd w:id="6"/>
+      <w:bookmarkEnd w:id="5"/>
     </w:p>
     <w:p>
       <w:r>
@@ -2013,7 +1982,7 @@
           <v:shape id="_x0000_i1026" type="#_x0000_t75" style="width:222.8pt;height:349.8pt" o:ole="">
             <v:imagedata r:id="rId12" o:title=""/>
           </v:shape>
-          <o:OLEObject Type="Embed" ProgID="Visio.Drawing.11" ShapeID="_x0000_i1026" DrawAspect="Content" ObjectID="_1430122924" r:id="rId13"/>
+          <o:OLEObject Type="Embed" ProgID="Visio.Drawing.11" ShapeID="_x0000_i1026" DrawAspect="Content" ObjectID="_1430207457" r:id="rId13"/>
         </w:object>
       </w:r>
     </w:p>
@@ -2064,7 +2033,7 @@
           <w:szCs w:val="27"/>
         </w:rPr>
       </w:pPr>
-      <w:bookmarkStart w:id="7" w:name="_Toc356380818"/>
+      <w:bookmarkStart w:id="6" w:name="_Toc356380818"/>
       <w:proofErr w:type="spellStart"/>
       <w:r>
         <w:rPr>
@@ -2080,7 +2049,7 @@
         </w:rPr>
         <w:t xml:space="preserve"> Component</w:t>
       </w:r>
-      <w:bookmarkEnd w:id="7"/>
+      <w:bookmarkEnd w:id="6"/>
     </w:p>
     <w:p>
       <w:pPr>
@@ -2092,7 +2061,13 @@
         </w:rPr>
       </w:pPr>
       <w:r>
-        <w:t xml:space="preserve">This separate application is used to change parameters of the button applications. It will be used, primarily, to set the </w:t>
+        <w:t>This separate application is used to change parameters of the button applications. It will be used</w:t>
+      </w:r>
+      <w:r>
+        <w:t>,</w:t>
+      </w:r>
+      <w:r>
+        <w:t xml:space="preserve"> primarily, to set the </w:t>
       </w:r>
       <w:proofErr w:type="spellStart"/>
       <w:r>
@@ -2119,7 +2094,7 @@
           <v:shape id="_x0000_i1027" type="#_x0000_t75" style="width:468pt;height:403.45pt" o:ole="">
             <v:imagedata r:id="rId14" o:title=""/>
           </v:shape>
-          <o:OLEObject Type="Embed" ProgID="Visio.Drawing.11" ShapeID="_x0000_i1027" DrawAspect="Content" ObjectID="_1430122925" r:id="rId15"/>
+          <o:OLEObject Type="Embed" ProgID="Visio.Drawing.11" ShapeID="_x0000_i1027" DrawAspect="Content" ObjectID="_1430207458" r:id="rId15"/>
         </w:object>
       </w:r>
     </w:p>
@@ -2968,39 +2943,7 @@
 
 <file path=word/glossary/document.xml><?xml version="1.0" encoding="utf-8"?>
 <w:glossaryDocument xmlns:ve="http://schemas.openxmlformats.org/markup-compatibility/2006" xmlns:o="urn:schemas-microsoft-com:office:office" xmlns:r="http://schemas.openxmlformats.org/officeDocument/2006/relationships" xmlns:m="http://schemas.openxmlformats.org/officeDocument/2006/math" xmlns:v="urn:schemas-microsoft-com:vml" xmlns:wp="http://schemas.openxmlformats.org/drawingml/2006/wordprocessingDrawing" xmlns:w10="urn:schemas-microsoft-com:office:word" xmlns:w="http://schemas.openxmlformats.org/wordprocessingml/2006/main" xmlns:wne="http://schemas.microsoft.com/office/word/2006/wordml">
-  <w:docParts>
-    <w:docPart>
-      <w:docPartPr>
-        <w:name w:val="181388825BE944AFABC3E37E2A8BE740"/>
-        <w:category>
-          <w:name w:val="General"/>
-          <w:gallery w:val="placeholder"/>
-        </w:category>
-        <w:types>
-          <w:type w:val="bbPlcHdr"/>
-        </w:types>
-        <w:behaviors>
-          <w:behavior w:val="content"/>
-        </w:behaviors>
-        <w:guid w:val="{1AA67524-1A24-499F-8709-69C4EF4DBD3F}"/>
-      </w:docPartPr>
-      <w:docPartBody>
-        <w:p>
-          <w:pPr>
-            <w:pStyle w:val="181388825BE944AFABC3E37E2A8BE740"/>
-          </w:pPr>
-          <w:r>
-            <w:rPr>
-              <w:rFonts w:asciiTheme="majorHAnsi" w:eastAsiaTheme="majorEastAsia" w:hAnsiTheme="majorHAnsi" w:cstheme="majorBidi"/>
-              <w:sz w:val="80"/>
-              <w:szCs w:val="80"/>
-            </w:rPr>
-            <w:t>[Type the document title]</w:t>
-          </w:r>
-        </w:p>
-      </w:docPartBody>
-    </w:docPart>
-  </w:docParts>
+  <w:docParts/>
 </w:glossaryDocument>
 </file>
 
@@ -3039,7 +2982,7 @@
     <w:charset w:val="00"/>
     <w:family w:val="swiss"/>
     <w:pitch w:val="variable"/>
-    <w:sig w:usb0="E10002FF" w:usb1="4000ACFF" w:usb2="00000009" w:usb3="00000000" w:csb0="0000019F" w:csb1="00000000"/>
+    <w:sig w:usb0="E00002FF" w:usb1="4000ACFF" w:usb2="00000001" w:usb3="00000000" w:csb0="0000019F" w:csb1="00000000"/>
   </w:font>
   <w:font w:name="Cambria">
     <w:panose1 w:val="02040503050406030204"/>
@@ -3078,6 +3021,7 @@
     <w:rsidRoot w:val="00D86515"/>
     <w:rsid w:val="00017D9E"/>
     <w:rsid w:val="00A21812"/>
+    <w:rsid w:val="00B94FD5"/>
     <w:rsid w:val="00D86515"/>
     <w:rsid w:val="00FB2ABC"/>
   </w:rsids>
@@ -3630,7 +3574,7 @@
 </file>
 
 <file path=customXml/itemProps2.xml><?xml version="1.0" encoding="utf-8"?>
-<ds:datastoreItem xmlns:ds="http://schemas.openxmlformats.org/officeDocument/2006/customXml" ds:itemID="{6A414FF0-E88D-493C-ABEA-BE51980A97FF}">
+<ds:datastoreItem xmlns:ds="http://schemas.openxmlformats.org/officeDocument/2006/customXml" ds:itemID="{298B3146-A126-4F85-8E34-53B9A72D7056}">
   <ds:schemaRefs>
     <ds:schemaRef ds:uri="http://schemas.openxmlformats.org/officeDocument/2006/bibliography"/>
   </ds:schemaRefs>

</xml_diff>